<commit_message>
practice for git walkthrough
</commit_message>
<xml_diff>
--- a/Milestone 2/Desmond_Milestone2_Journal.docx
+++ b/Milestone 2/Desmond_Milestone2_Journal.docx
@@ -555,10 +555,6 @@
     <w:p>
       <w:pPr>
         <w:pStyle w:val="ListParagraph"/>
-        <w:numPr>
-          <w:ilvl w:val="0"/>
-          <w:numId w:val="1"/>
-        </w:numPr>
         <w:rPr>
           <w:sz w:val="24"/>
           <w:szCs w:val="24"/>

</xml_diff>